<commit_message>
Documento atualizado. 2/3 do Slide concluído
</commit_message>
<xml_diff>
--- a/Resumo/Resumo - Virtualização.docx
+++ b/Resumo/Resumo - Virtualização.docx
@@ -355,77 +355,7 @@
         </w:rPr>
         <w:lastRenderedPageBreak/>
         <w:tab/>
-        <w:t xml:space="preserve">Este documento se destina a descrever o artigo “Virtualização – Conceitos e Aplicações” escrito por </w:t>
-      </w:r>
-      <w:proofErr w:type="spellStart"/>
-      <w:r>
-        <w:rPr>
-          <w:rFonts w:ascii="Arial" w:eastAsia="Arial" w:hAnsi="Arial" w:cs="Arial"/>
-        </w:rPr>
-        <w:t>Eliésio</w:t>
-      </w:r>
-      <w:proofErr w:type="spellEnd"/>
-      <w:r>
-        <w:rPr>
-          <w:rFonts w:ascii="Arial" w:eastAsia="Arial" w:hAnsi="Arial" w:cs="Arial"/>
-        </w:rPr>
-        <w:t xml:space="preserve"> </w:t>
-      </w:r>
-      <w:proofErr w:type="spellStart"/>
-      <w:r>
-        <w:rPr>
-          <w:rFonts w:ascii="Arial" w:eastAsia="Arial" w:hAnsi="Arial" w:cs="Arial"/>
-        </w:rPr>
-        <w:t>Parkuts</w:t>
-      </w:r>
-      <w:proofErr w:type="spellEnd"/>
-      <w:r>
-        <w:rPr>
-          <w:rFonts w:ascii="Arial" w:eastAsia="Arial" w:hAnsi="Arial" w:cs="Arial"/>
-        </w:rPr>
-        <w:t xml:space="preserve">, Saulo </w:t>
-      </w:r>
-      <w:proofErr w:type="spellStart"/>
-      <w:r>
-        <w:rPr>
-          <w:rFonts w:ascii="Arial" w:eastAsia="Arial" w:hAnsi="Arial" w:cs="Arial"/>
-        </w:rPr>
-        <w:t>Muzzolon</w:t>
-      </w:r>
-      <w:proofErr w:type="spellEnd"/>
-      <w:r>
-        <w:rPr>
-          <w:rFonts w:ascii="Arial" w:eastAsia="Arial" w:hAnsi="Arial" w:cs="Arial"/>
-        </w:rPr>
-        <w:t xml:space="preserve"> </w:t>
-      </w:r>
-      <w:proofErr w:type="spellStart"/>
-      <w:r>
-        <w:rPr>
-          <w:rFonts w:ascii="Arial" w:eastAsia="Arial" w:hAnsi="Arial" w:cs="Arial"/>
-        </w:rPr>
-        <w:t>Dufech</w:t>
-      </w:r>
-      <w:proofErr w:type="spellEnd"/>
-      <w:r>
-        <w:rPr>
-          <w:rFonts w:ascii="Arial" w:eastAsia="Arial" w:hAnsi="Arial" w:cs="Arial"/>
-        </w:rPr>
-        <w:t xml:space="preserve"> e Regiane </w:t>
-      </w:r>
-      <w:proofErr w:type="spellStart"/>
-      <w:r>
-        <w:rPr>
-          <w:rFonts w:ascii="Arial" w:eastAsia="Arial" w:hAnsi="Arial" w:cs="Arial"/>
-        </w:rPr>
-        <w:t>Orlovski</w:t>
-      </w:r>
-      <w:proofErr w:type="spellEnd"/>
-      <w:r>
-        <w:rPr>
-          <w:rFonts w:ascii="Arial" w:eastAsia="Arial" w:hAnsi="Arial" w:cs="Arial"/>
-        </w:rPr>
-        <w:t>.</w:t>
+        <w:t>Este documento se destina a descrever o artigo “Virtualização – Conceitos e Aplicações” escrito por Eliésio Parkuts, Saulo Muzzolon Dufech e Regiane Orlovski.</w:t>
       </w:r>
     </w:p>
     <w:p>
@@ -482,29 +412,13 @@
           <w:rFonts w:ascii="Arial" w:eastAsia="Arial" w:hAnsi="Arial" w:cs="Arial"/>
           <w:i/>
         </w:rPr>
-        <w:t xml:space="preserve">Virtual </w:t>
-      </w:r>
-      <w:proofErr w:type="spellStart"/>
+        <w:t>Virtual Machine Monitor</w:t>
+      </w:r>
       <w:r>
         <w:rPr>
           <w:rFonts w:ascii="Arial" w:eastAsia="Arial" w:hAnsi="Arial" w:cs="Arial"/>
           <w:i/>
         </w:rPr>
-        <w:t>Machine</w:t>
-      </w:r>
-      <w:proofErr w:type="spellEnd"/>
-      <w:r>
-        <w:rPr>
-          <w:rFonts w:ascii="Arial" w:eastAsia="Arial" w:hAnsi="Arial" w:cs="Arial"/>
-          <w:i/>
-        </w:rPr>
-        <w:t xml:space="preserve"> Monitor</w:t>
-      </w:r>
-      <w:r>
-        <w:rPr>
-          <w:rFonts w:ascii="Arial" w:eastAsia="Arial" w:hAnsi="Arial" w:cs="Arial"/>
-          <w:i/>
-        </w:rPr>
         <w:t xml:space="preserve"> </w:t>
       </w:r>
       <w:r>
@@ -536,23 +450,8 @@
         <w:rPr>
           <w:rFonts w:ascii="Arial" w:eastAsia="Arial" w:hAnsi="Arial" w:cs="Arial"/>
         </w:rPr>
-        <w:t xml:space="preserve">Segundo </w:t>
-      </w:r>
-      <w:proofErr w:type="spellStart"/>
-      <w:r>
-        <w:rPr>
-          <w:rFonts w:ascii="Arial" w:eastAsia="Arial" w:hAnsi="Arial" w:cs="Arial"/>
-        </w:rPr>
-        <w:t>Maziero</w:t>
-      </w:r>
-      <w:proofErr w:type="spellEnd"/>
-      <w:r>
-        <w:rPr>
-          <w:rFonts w:ascii="Arial" w:eastAsia="Arial" w:hAnsi="Arial" w:cs="Arial"/>
-        </w:rPr>
-        <w:t xml:space="preserve"> (2013), as interfaces em um sistema de computação são compostas por instruções, chamadas de sistema (</w:t>
-      </w:r>
-      <w:proofErr w:type="spellStart"/>
+        <w:t>Segundo Maziero (2013), as interfaces em um sistema de computação são compostas por instruções, chamadas de sistema (</w:t>
+      </w:r>
       <w:r>
         <w:rPr>
           <w:rFonts w:ascii="Arial" w:eastAsia="Arial" w:hAnsi="Arial" w:cs="Arial"/>
@@ -561,14 +460,12 @@
         </w:rPr>
         <w:t>syscalls</w:t>
       </w:r>
-      <w:proofErr w:type="spellEnd"/>
       <w:r>
         <w:rPr>
           <w:rFonts w:ascii="Arial" w:eastAsia="Arial" w:hAnsi="Arial" w:cs="Arial"/>
         </w:rPr>
         <w:t>) e chamadas de biblioteca (</w:t>
       </w:r>
-      <w:proofErr w:type="spellStart"/>
       <w:r>
         <w:rPr>
           <w:rFonts w:ascii="Arial" w:eastAsia="Arial" w:hAnsi="Arial" w:cs="Arial"/>
@@ -577,12 +474,17 @@
         </w:rPr>
         <w:t>libcalls</w:t>
       </w:r>
-      <w:proofErr w:type="spellEnd"/>
       <w:r>
         <w:rPr>
           <w:rFonts w:ascii="Arial" w:eastAsia="Arial" w:hAnsi="Arial" w:cs="Arial"/>
         </w:rPr>
         <w:t>). A virtualização permite então criar uma camada de abstração sobre o uso dessas interfaces e dos recursos computacionais.</w:t>
+      </w:r>
+      <w:r>
+        <w:rPr>
+          <w:rFonts w:ascii="Arial" w:eastAsia="Arial" w:hAnsi="Arial" w:cs="Arial"/>
+        </w:rPr>
+        <w:t xml:space="preserve"> A VMM é responsável por criar esse ambiente de máquinas virtuais (VMs) e administrar seu acesso aos recursos da máquina física.</w:t>
       </w:r>
     </w:p>
     <w:p>
@@ -641,413 +543,290 @@
           <w:rFonts w:ascii="Arial" w:eastAsia="Arial" w:hAnsi="Arial" w:cs="Arial"/>
           <w:i/>
         </w:rPr>
-        <w:t xml:space="preserve">Virtual </w:t>
-      </w:r>
-      <w:proofErr w:type="spellStart"/>
+        <w:t>Virtual Machines</w:t>
+      </w:r>
       <w:r>
         <w:rPr>
           <w:rFonts w:ascii="Arial" w:eastAsia="Arial" w:hAnsi="Arial" w:cs="Arial"/>
           <w:i/>
         </w:rPr>
-        <w:t>Machines</w:t>
-      </w:r>
-      <w:proofErr w:type="spellEnd"/>
+        <w:t xml:space="preserve"> </w:t>
+      </w:r>
+      <w:r>
+        <w:rPr>
+          <w:rFonts w:ascii="Arial" w:eastAsia="Arial" w:hAnsi="Arial" w:cs="Arial"/>
+        </w:rPr>
+        <w:t xml:space="preserve">(VM), sendo que algumas VMMs vão fornecer sempre o mesmo tipo de processador, logo, sempre com o mesmo potencial, para todas as </w:t>
+      </w:r>
+      <w:r>
+        <w:rPr>
+          <w:rFonts w:ascii="Arial" w:eastAsia="Arial" w:hAnsi="Arial" w:cs="Arial"/>
+        </w:rPr>
+        <w:lastRenderedPageBreak/>
+        <w:t>VMs. Já outras, irão fornecer diferentes potenciais de processamento dependendo do processador que a máquina física que está sendo virtualizada.</w:t>
+      </w:r>
+    </w:p>
+    <w:p>
+      <w:pPr>
+        <w:spacing w:line="360" w:lineRule="auto"/>
+        <w:jc w:val="both"/>
+        <w:rPr>
+          <w:rFonts w:ascii="Arial" w:eastAsia="Arial" w:hAnsi="Arial" w:cs="Arial"/>
+        </w:rPr>
+      </w:pPr>
+    </w:p>
+    <w:p>
+      <w:pPr>
+        <w:spacing w:line="360" w:lineRule="auto"/>
+        <w:jc w:val="both"/>
+        <w:rPr>
+          <w:rFonts w:ascii="Arial" w:eastAsia="Arial" w:hAnsi="Arial" w:cs="Arial"/>
+        </w:rPr>
+      </w:pPr>
+      <w:r>
+        <w:rPr>
+          <w:rFonts w:ascii="Arial" w:eastAsia="Arial" w:hAnsi="Arial" w:cs="Arial"/>
+        </w:rPr>
+        <w:tab/>
+        <w:t>Rosenblum (2004) diz que uma das propriedades de um VMM é o isolamento, citado. Essa propriedade possibilita que várias VM sejam executadas</w:t>
+      </w:r>
+      <w:r>
+        <w:rPr>
+          <w:rFonts w:ascii="Arial" w:eastAsia="Arial" w:hAnsi="Arial" w:cs="Arial"/>
+        </w:rPr>
+        <w:t xml:space="preserve"> ao mesmo tempo e se conectem em rede,</w:t>
+      </w:r>
+      <w:r>
+        <w:rPr>
+          <w:rFonts w:ascii="Arial" w:eastAsia="Arial" w:hAnsi="Arial" w:cs="Arial"/>
+        </w:rPr>
+        <w:t xml:space="preserve"> como um sistema distribuído</w:t>
+      </w:r>
+      <w:r>
+        <w:rPr>
+          <w:rFonts w:ascii="Arial" w:eastAsia="Arial" w:hAnsi="Arial" w:cs="Arial"/>
+        </w:rPr>
+        <w:t>,</w:t>
+      </w:r>
+      <w:r>
+        <w:rPr>
+          <w:rFonts w:ascii="Arial" w:eastAsia="Arial" w:hAnsi="Arial" w:cs="Arial"/>
+        </w:rPr>
+        <w:t xml:space="preserve"> por exemplo. </w:t>
+      </w:r>
+      <w:r>
+        <w:rPr>
+          <w:rFonts w:ascii="Arial" w:eastAsia="Arial" w:hAnsi="Arial" w:cs="Arial"/>
+        </w:rPr>
+        <w:t xml:space="preserve">Ele cita também outras propriedades: </w:t>
+      </w:r>
+      <w:r>
+        <w:rPr>
+          <w:rFonts w:ascii="Arial" w:eastAsia="Arial" w:hAnsi="Arial" w:cs="Arial"/>
+        </w:rPr>
+        <w:t>o VMM deve ter acesso a</w:t>
+      </w:r>
+      <w:r>
+        <w:rPr>
+          <w:rFonts w:ascii="Arial" w:eastAsia="Arial" w:hAnsi="Arial" w:cs="Arial"/>
+        </w:rPr>
+        <w:t>o estado interno da VM (Inspeção), deve ser capaz de gerenciar o</w:t>
+      </w:r>
+      <w:r>
+        <w:rPr>
+          <w:rFonts w:ascii="Arial" w:eastAsia="Arial" w:hAnsi="Arial" w:cs="Arial"/>
+        </w:rPr>
+        <w:t>s</w:t>
+      </w:r>
+      <w:r>
+        <w:rPr>
+          <w:rFonts w:ascii="Arial" w:eastAsia="Arial" w:hAnsi="Arial" w:cs="Arial"/>
+        </w:rPr>
+        <w:t xml:space="preserve"> recursos entre os sistemas convidados (Gerenciabilidade), gerar </w:t>
+      </w:r>
       <w:r>
         <w:rPr>
           <w:rFonts w:ascii="Arial" w:eastAsia="Arial" w:hAnsi="Arial" w:cs="Arial"/>
           <w:i/>
-        </w:rPr>
-        <w:t xml:space="preserve"> </w:t>
-      </w:r>
-      <w:r>
-        <w:rPr>
-          <w:rFonts w:ascii="Arial" w:eastAsia="Arial" w:hAnsi="Arial" w:cs="Arial"/>
-        </w:rPr>
-        <w:t xml:space="preserve">(VM), sendo que algumas </w:t>
-      </w:r>
-      <w:proofErr w:type="spellStart"/>
-      <w:r>
-        <w:rPr>
-          <w:rFonts w:ascii="Arial" w:eastAsia="Arial" w:hAnsi="Arial" w:cs="Arial"/>
-        </w:rPr>
-        <w:t>VMMs</w:t>
-      </w:r>
-      <w:proofErr w:type="spellEnd"/>
-      <w:r>
-        <w:rPr>
-          <w:rFonts w:ascii="Arial" w:eastAsia="Arial" w:hAnsi="Arial" w:cs="Arial"/>
-        </w:rPr>
-        <w:t xml:space="preserve"> vão fornecer sempre o mesmo tipo de processador, logo, sempre com o mesmo potencial, para todas as </w:t>
-      </w:r>
-      <w:proofErr w:type="spellStart"/>
-      <w:r>
-        <w:rPr>
-          <w:rFonts w:ascii="Arial" w:eastAsia="Arial" w:hAnsi="Arial" w:cs="Arial"/>
-        </w:rPr>
-        <w:t>VMs</w:t>
-      </w:r>
-      <w:proofErr w:type="spellEnd"/>
-      <w:r>
-        <w:rPr>
-          <w:rFonts w:ascii="Arial" w:eastAsia="Arial" w:hAnsi="Arial" w:cs="Arial"/>
-        </w:rPr>
-        <w:t>. Já outras, irão fornecer diferentes potenciais de processamento dependendo do processador que a máquina física que está sendo virtualizada.</w:t>
-      </w:r>
-    </w:p>
-    <w:p>
-      <w:pPr>
-        <w:spacing w:line="360" w:lineRule="auto"/>
-        <w:jc w:val="both"/>
-        <w:rPr>
-          <w:rFonts w:ascii="Arial" w:eastAsia="Arial" w:hAnsi="Arial" w:cs="Arial"/>
-        </w:rPr>
-      </w:pPr>
-      <w:r>
-        <w:rPr>
-          <w:rFonts w:ascii="Arial" w:eastAsia="Arial" w:hAnsi="Arial" w:cs="Arial"/>
-        </w:rPr>
+          <w:iCs/>
+        </w:rPr>
+        <w:t>checkpoints</w:t>
+      </w:r>
+      <w:r>
+        <w:rPr>
+          <w:rFonts w:ascii="Arial" w:eastAsia="Arial" w:hAnsi="Arial" w:cs="Arial"/>
+        </w:rPr>
+        <w:t xml:space="preserve"> para retornar os estados anteriores da VM em caso de falhas (Encapsulamento), e ser capaz de executar outro VMM dentro da VM, produzindo um novo nível de máquinas virtuais (Recursividade).</w:t>
+      </w:r>
+    </w:p>
+    <w:p>
+      <w:pPr>
+        <w:spacing w:line="360" w:lineRule="auto"/>
+        <w:jc w:val="both"/>
+        <w:rPr>
+          <w:rFonts w:ascii="Arial" w:eastAsia="Arial" w:hAnsi="Arial" w:cs="Arial"/>
+        </w:rPr>
+      </w:pPr>
+      <w:r>
+        <w:rPr>
+          <w:rFonts w:ascii="Arial" w:eastAsia="Arial" w:hAnsi="Arial" w:cs="Arial"/>
+        </w:rPr>
+        <w:tab/>
+      </w:r>
+    </w:p>
+    <w:p>
+      <w:pPr>
+        <w:spacing w:line="360" w:lineRule="auto"/>
+        <w:jc w:val="both"/>
+        <w:rPr>
+          <w:rFonts w:ascii="Arial" w:eastAsia="Arial" w:hAnsi="Arial" w:cs="Arial"/>
+        </w:rPr>
+      </w:pPr>
+      <w:r>
+        <w:rPr>
+          <w:rFonts w:ascii="Arial" w:eastAsia="Arial" w:hAnsi="Arial" w:cs="Arial"/>
+        </w:rPr>
+        <w:tab/>
+        <w:t>As principais vantagens para o uso de máquinas virtuais citadas foram esse isolamento e a economia de gastos com energia, hardware e o espaço que ele ocuparia. Tanembaum (2009) cita também que elas permitem instalar sistemas operacionais mais antigos e aplicações que não possuem mais suporte.</w:t>
+      </w:r>
+    </w:p>
+    <w:p>
+      <w:pPr>
+        <w:spacing w:line="360" w:lineRule="auto"/>
+        <w:jc w:val="both"/>
+        <w:rPr>
+          <w:rFonts w:ascii="Arial" w:eastAsia="Arial" w:hAnsi="Arial" w:cs="Arial"/>
+        </w:rPr>
+      </w:pPr>
+    </w:p>
+    <w:p>
+      <w:pPr>
+        <w:spacing w:line="360" w:lineRule="auto"/>
+        <w:jc w:val="both"/>
+        <w:rPr>
+          <w:rFonts w:ascii="Arial" w:eastAsia="Arial" w:hAnsi="Arial" w:cs="Arial"/>
+        </w:rPr>
+      </w:pPr>
+      <w:r>
+        <w:rPr>
+          <w:rFonts w:ascii="Arial" w:eastAsia="Arial" w:hAnsi="Arial" w:cs="Arial"/>
+        </w:rPr>
+        <w:tab/>
+      </w:r>
+      <w:r>
+        <w:rPr>
+          <w:rFonts w:ascii="Arial" w:eastAsia="Arial" w:hAnsi="Arial" w:cs="Arial"/>
+        </w:rPr>
+        <w:t>Segundo Salgado (2011), um sistema operacional sendo executado em uma plataforma de virtualização é chamado de hóspede, e o sistema em que o hóspede executa é chamado de nativo. A VMM, que fica em uma camada entre o hardware e a VM, também pode ser dividida em convidada e nativa. O convidado é mais fácil de ser removido e instalado, mas o nativo possui melhor desempenho, já que conversar diretamente com o hardware, enquanto o convidado precisa solicitar recursos ao sistema operacional nativo.</w:t>
+      </w:r>
+    </w:p>
+    <w:p>
+      <w:pPr>
+        <w:spacing w:line="360" w:lineRule="auto"/>
+        <w:jc w:val="both"/>
+        <w:rPr>
+          <w:rFonts w:ascii="Arial" w:eastAsia="Arial" w:hAnsi="Arial" w:cs="Arial"/>
+        </w:rPr>
+      </w:pPr>
+    </w:p>
+    <w:p>
+      <w:pPr>
+        <w:spacing w:line="360" w:lineRule="auto"/>
+        <w:jc w:val="both"/>
+        <w:rPr>
+          <w:rFonts w:ascii="Arial" w:eastAsia="Arial" w:hAnsi="Arial" w:cs="Arial"/>
+        </w:rPr>
+      </w:pPr>
+      <w:r>
+        <w:rPr>
+          <w:rFonts w:ascii="Arial" w:eastAsia="Arial" w:hAnsi="Arial" w:cs="Arial"/>
+        </w:rPr>
+        <w:tab/>
+        <w:t xml:space="preserve">As máquinas virtuais (VM) também </w:t>
+      </w:r>
+      <w:r>
+        <w:rPr>
+          <w:rFonts w:ascii="Arial" w:eastAsia="Arial" w:hAnsi="Arial" w:cs="Arial"/>
+        </w:rPr>
+        <w:t xml:space="preserve">podem ser classificadas em Virtualização de recursos e virtualização completa. Na primeira, apenas instruções privilegiadas são virtualizadas, e na virtualização completa toda uma estrutura de hardware é virtualizada. Há ainda a paravirtualização, que segundo Matos (2008), chama o VMM só para executar instruções que alterem o estado do sistema. Os softwares que foram estudados foram o </w:t>
+      </w:r>
+      <w:r>
+        <w:rPr>
+          <w:rFonts w:ascii="Arial" w:eastAsia="Arial" w:hAnsi="Arial" w:cs="Arial"/>
+          <w:i/>
+          <w:iCs/>
+        </w:rPr>
+        <w:t>VMware</w:t>
+      </w:r>
+      <w:r>
+        <w:rPr>
+          <w:rFonts w:ascii="Arial" w:eastAsia="Arial" w:hAnsi="Arial" w:cs="Arial"/>
+        </w:rPr>
+        <w:t xml:space="preserve"> e o </w:t>
+      </w:r>
+      <w:r>
+        <w:rPr>
+          <w:rFonts w:ascii="Arial" w:eastAsia="Arial" w:hAnsi="Arial" w:cs="Arial"/>
+          <w:i/>
+          <w:iCs/>
+        </w:rPr>
+        <w:t>VirtualBox.</w:t>
+      </w:r>
+    </w:p>
+    <w:p>
+      <w:pPr>
+        <w:spacing w:line="360" w:lineRule="auto"/>
+        <w:jc w:val="both"/>
+        <w:rPr>
+          <w:rFonts w:ascii="Arial" w:eastAsia="Arial" w:hAnsi="Arial" w:cs="Arial"/>
+        </w:rPr>
+      </w:pPr>
+    </w:p>
+    <w:p>
+      <w:pPr>
+        <w:spacing w:line="360" w:lineRule="auto"/>
+        <w:jc w:val="both"/>
+        <w:rPr>
+          <w:rFonts w:ascii="Arial" w:hAnsi="Arial" w:cs="Arial"/>
+        </w:rPr>
+      </w:pPr>
+      <w:r>
         <w:lastRenderedPageBreak/>
         <w:tab/>
       </w:r>
-      <w:proofErr w:type="spellStart"/>
-      <w:r>
-        <w:rPr>
-          <w:rFonts w:ascii="Arial" w:eastAsia="Arial" w:hAnsi="Arial" w:cs="Arial"/>
-        </w:rPr>
-        <w:t>Rosenblum</w:t>
-      </w:r>
-      <w:proofErr w:type="spellEnd"/>
-      <w:r>
-        <w:rPr>
-          <w:rFonts w:ascii="Arial" w:eastAsia="Arial" w:hAnsi="Arial" w:cs="Arial"/>
-        </w:rPr>
-        <w:t xml:space="preserve"> (2004) diz que uma das propriedades de um VMM é o isolamento, citado. Essa propriedade possibilita que várias VM sejam executadas</w:t>
-      </w:r>
-      <w:r>
-        <w:rPr>
-          <w:rFonts w:ascii="Arial" w:eastAsia="Arial" w:hAnsi="Arial" w:cs="Arial"/>
-        </w:rPr>
-        <w:t xml:space="preserve"> ao mesmo tempo e se conectem em rede,</w:t>
-      </w:r>
-      <w:r>
-        <w:rPr>
-          <w:rFonts w:ascii="Arial" w:eastAsia="Arial" w:hAnsi="Arial" w:cs="Arial"/>
-        </w:rPr>
-        <w:t xml:space="preserve"> como um sistema distribuído</w:t>
-      </w:r>
-      <w:r>
-        <w:rPr>
-          <w:rFonts w:ascii="Arial" w:eastAsia="Arial" w:hAnsi="Arial" w:cs="Arial"/>
-        </w:rPr>
-        <w:t>,</w:t>
-      </w:r>
-      <w:r>
-        <w:rPr>
-          <w:rFonts w:ascii="Arial" w:eastAsia="Arial" w:hAnsi="Arial" w:cs="Arial"/>
-        </w:rPr>
-        <w:t xml:space="preserve"> por exemplo. </w:t>
-      </w:r>
-      <w:r>
-        <w:rPr>
-          <w:rFonts w:ascii="Arial" w:eastAsia="Arial" w:hAnsi="Arial" w:cs="Arial"/>
-        </w:rPr>
-        <w:t xml:space="preserve">Ele cita também outras propriedades: </w:t>
-      </w:r>
-      <w:r>
-        <w:rPr>
-          <w:rFonts w:ascii="Arial" w:eastAsia="Arial" w:hAnsi="Arial" w:cs="Arial"/>
-        </w:rPr>
-        <w:t>o VMM deve ter acesso a</w:t>
-      </w:r>
-      <w:r>
-        <w:rPr>
-          <w:rFonts w:ascii="Arial" w:eastAsia="Arial" w:hAnsi="Arial" w:cs="Arial"/>
-        </w:rPr>
-        <w:t>o estado interno da VM (Inspeção), deve ser capaz de gerenciar o</w:t>
-      </w:r>
-      <w:r>
-        <w:rPr>
-          <w:rFonts w:ascii="Arial" w:eastAsia="Arial" w:hAnsi="Arial" w:cs="Arial"/>
-        </w:rPr>
-        <w:t>s</w:t>
-      </w:r>
-      <w:r>
-        <w:rPr>
-          <w:rFonts w:ascii="Arial" w:eastAsia="Arial" w:hAnsi="Arial" w:cs="Arial"/>
-        </w:rPr>
-        <w:t xml:space="preserve"> recursos entre os sistemas convidados (Gerenciabilidade), gerar </w:t>
-      </w:r>
-      <w:r>
-        <w:rPr>
-          <w:rFonts w:ascii="Arial" w:eastAsia="Arial" w:hAnsi="Arial" w:cs="Arial"/>
+      <w:r>
+        <w:rPr>
+          <w:rFonts w:ascii="Arial" w:hAnsi="Arial" w:cs="Arial"/>
+        </w:rPr>
+        <w:t xml:space="preserve">O </w:t>
+      </w:r>
+      <w:r>
+        <w:rPr>
+          <w:rFonts w:ascii="Arial" w:hAnsi="Arial" w:cs="Arial"/>
           <w:i/>
           <w:iCs/>
         </w:rPr>
-        <w:t>checkpoints</w:t>
-      </w:r>
-      <w:r>
-        <w:rPr>
-          <w:rFonts w:ascii="Arial" w:eastAsia="Arial" w:hAnsi="Arial" w:cs="Arial"/>
-        </w:rPr>
-        <w:t xml:space="preserve"> para retornar os estados anteriores da VM em caso de falhas (Encapsulamento), e ser capaz de executar outro VMM dentro da VM, produzindo um novo nível de máquinas virtuais (Recursividade).</w:t>
-      </w:r>
-    </w:p>
-    <w:p>
-      <w:pPr>
-        <w:spacing w:line="360" w:lineRule="auto"/>
-        <w:jc w:val="both"/>
-        <w:rPr>
-          <w:rFonts w:ascii="Arial" w:eastAsia="Arial" w:hAnsi="Arial" w:cs="Arial"/>
-        </w:rPr>
-      </w:pPr>
-      <w:r>
-        <w:rPr>
-          <w:rFonts w:ascii="Arial" w:eastAsia="Arial" w:hAnsi="Arial" w:cs="Arial"/>
-        </w:rPr>
-        <w:tab/>
-      </w:r>
-    </w:p>
-    <w:p>
-      <w:pPr>
-        <w:spacing w:line="360" w:lineRule="auto"/>
-        <w:jc w:val="both"/>
-        <w:rPr>
-          <w:rFonts w:ascii="Arial" w:eastAsia="Arial" w:hAnsi="Arial" w:cs="Arial"/>
-        </w:rPr>
-      </w:pPr>
-      <w:r>
-        <w:rPr>
-          <w:rFonts w:ascii="Arial" w:eastAsia="Arial" w:hAnsi="Arial" w:cs="Arial"/>
-        </w:rPr>
-        <w:tab/>
-        <w:t xml:space="preserve">As principais vantagens para o uso de máquinas virtuais citadas foram esse isolamento e a economia de gastos com energia, hardware e o espaço que ele ocuparia. </w:t>
-      </w:r>
-      <w:proofErr w:type="spellStart"/>
-      <w:r>
-        <w:rPr>
-          <w:rFonts w:ascii="Arial" w:eastAsia="Arial" w:hAnsi="Arial" w:cs="Arial"/>
-        </w:rPr>
-        <w:t>Tanembaum</w:t>
-      </w:r>
-      <w:proofErr w:type="spellEnd"/>
-      <w:r>
-        <w:rPr>
-          <w:rFonts w:ascii="Arial" w:eastAsia="Arial" w:hAnsi="Arial" w:cs="Arial"/>
-        </w:rPr>
-        <w:t xml:space="preserve"> (2009) cita também que elas permitem instalar sistemas operacionais mais antigos e aplicações que não possuem mais suporte.</w:t>
-      </w:r>
-    </w:p>
-    <w:p>
-      <w:pPr>
-        <w:spacing w:line="360" w:lineRule="auto"/>
-        <w:jc w:val="both"/>
-        <w:rPr>
-          <w:rFonts w:ascii="Arial" w:eastAsia="Arial" w:hAnsi="Arial" w:cs="Arial"/>
-        </w:rPr>
-      </w:pPr>
-    </w:p>
-    <w:p>
-      <w:pPr>
-        <w:spacing w:line="360" w:lineRule="auto"/>
-        <w:jc w:val="both"/>
-        <w:rPr>
-          <w:rFonts w:ascii="Arial" w:eastAsia="Arial" w:hAnsi="Arial" w:cs="Arial"/>
-        </w:rPr>
-      </w:pPr>
-      <w:r>
-        <w:rPr>
-          <w:rFonts w:ascii="Arial" w:eastAsia="Arial" w:hAnsi="Arial" w:cs="Arial"/>
-        </w:rPr>
-        <w:tab/>
-      </w:r>
-      <w:r>
-        <w:rPr>
-          <w:rFonts w:ascii="Arial" w:eastAsia="Arial" w:hAnsi="Arial" w:cs="Arial"/>
-        </w:rPr>
-        <w:t>Segundo Salgado (2011), um sistema operacional sendo executado em uma plataforma de virtualização é chamado de hóspede, e o sistema em que o hóspede executa é chamado de nativo. A VMM, que fica em uma camada entre o hardware e a VM, também pode ser dividida em convidada e nativa. O convidado é mais fácil de ser removido e instalado, mas o nativo possui melhor desempenho, já que conversar diretamente com o hardware, enquanto o convidado precisa solicitar recursos ao sistema operacional nativo.</w:t>
-      </w:r>
-    </w:p>
-    <w:p>
-      <w:pPr>
-        <w:spacing w:line="360" w:lineRule="auto"/>
-        <w:jc w:val="both"/>
-        <w:rPr>
-          <w:rFonts w:ascii="Arial" w:eastAsia="Arial" w:hAnsi="Arial" w:cs="Arial"/>
-        </w:rPr>
-      </w:pPr>
-    </w:p>
-    <w:p>
-      <w:pPr>
-        <w:spacing w:line="360" w:lineRule="auto"/>
-        <w:jc w:val="both"/>
-        <w:rPr>
-          <w:rFonts w:ascii="Arial" w:eastAsia="Arial" w:hAnsi="Arial" w:cs="Arial"/>
-        </w:rPr>
-      </w:pPr>
-      <w:r>
-        <w:rPr>
-          <w:rFonts w:ascii="Arial" w:eastAsia="Arial" w:hAnsi="Arial" w:cs="Arial"/>
-        </w:rPr>
-        <w:tab/>
-        <w:t xml:space="preserve">As máquinas virtuais (VM) também </w:t>
-      </w:r>
-      <w:r>
-        <w:rPr>
-          <w:rFonts w:ascii="Arial" w:eastAsia="Arial" w:hAnsi="Arial" w:cs="Arial"/>
-        </w:rPr>
-        <w:t xml:space="preserve">podem ser classificadas em Virtualização de recursos e virtualização completa. Na primeira, apenas instruções privilegiadas são virtualizadas, e na virtualização completa toda uma estrutura de hardware é virtualizada. Há ainda a </w:t>
-      </w:r>
-      <w:proofErr w:type="spellStart"/>
-      <w:r>
-        <w:rPr>
-          <w:rFonts w:ascii="Arial" w:eastAsia="Arial" w:hAnsi="Arial" w:cs="Arial"/>
-        </w:rPr>
-        <w:t>paravirtualização</w:t>
-      </w:r>
-      <w:proofErr w:type="spellEnd"/>
-      <w:r>
-        <w:rPr>
-          <w:rFonts w:ascii="Arial" w:eastAsia="Arial" w:hAnsi="Arial" w:cs="Arial"/>
-        </w:rPr>
-        <w:t xml:space="preserve">, que segundo Matos (2008), chama o VMM só para executar instruções que alterem o estado do sistema. Os softwares que foram estudados foram o </w:t>
-      </w:r>
-      <w:r>
-        <w:rPr>
-          <w:rFonts w:ascii="Arial" w:eastAsia="Arial" w:hAnsi="Arial" w:cs="Arial"/>
+        <w:t>VMware</w:t>
+      </w:r>
+      <w:r>
+        <w:rPr>
+          <w:rFonts w:ascii="Arial" w:hAnsi="Arial" w:cs="Arial"/>
+        </w:rPr>
+        <w:t xml:space="preserve"> e o </w:t>
+      </w:r>
+      <w:r>
+        <w:rPr>
+          <w:rFonts w:ascii="Arial" w:hAnsi="Arial" w:cs="Arial"/>
           <w:i/>
           <w:iCs/>
         </w:rPr>
-        <w:t>VMware</w:t>
-      </w:r>
-      <w:r>
-        <w:rPr>
-          <w:rFonts w:ascii="Arial" w:eastAsia="Arial" w:hAnsi="Arial" w:cs="Arial"/>
-        </w:rPr>
-        <w:t xml:space="preserve"> e o </w:t>
-      </w:r>
-      <w:proofErr w:type="spellStart"/>
-      <w:r>
-        <w:rPr>
-          <w:rFonts w:ascii="Arial" w:eastAsia="Arial" w:hAnsi="Arial" w:cs="Arial"/>
-          <w:i/>
-          <w:iCs/>
-        </w:rPr>
         <w:t>VirtualBox</w:t>
       </w:r>
-      <w:proofErr w:type="spellEnd"/>
-      <w:r>
-        <w:rPr>
-          <w:rFonts w:ascii="Arial" w:eastAsia="Arial" w:hAnsi="Arial" w:cs="Arial"/>
-          <w:i/>
-          <w:iCs/>
-        </w:rPr>
-        <w:t>.</w:t>
-      </w:r>
-    </w:p>
-    <w:p>
-      <w:pPr>
-        <w:spacing w:line="360" w:lineRule="auto"/>
-        <w:jc w:val="both"/>
-        <w:rPr>
-          <w:rFonts w:ascii="Arial" w:eastAsia="Arial" w:hAnsi="Arial" w:cs="Arial"/>
-        </w:rPr>
-      </w:pPr>
-    </w:p>
-    <w:p>
-      <w:pPr>
-        <w:spacing w:line="360" w:lineRule="auto"/>
-        <w:jc w:val="both"/>
-        <w:rPr>
-          <w:rFonts w:ascii="Arial" w:hAnsi="Arial" w:cs="Arial"/>
-        </w:rPr>
-      </w:pPr>
-      <w:r>
-        <w:tab/>
-      </w:r>
-      <w:r>
-        <w:rPr>
-          <w:rFonts w:ascii="Arial" w:hAnsi="Arial" w:cs="Arial"/>
-        </w:rPr>
-        <w:t xml:space="preserve">O </w:t>
-      </w:r>
-      <w:r>
-        <w:rPr>
-          <w:rFonts w:ascii="Arial" w:hAnsi="Arial" w:cs="Arial"/>
-          <w:i/>
-          <w:iCs/>
-        </w:rPr>
-        <w:t>VMware</w:t>
-      </w:r>
-      <w:r>
-        <w:rPr>
-          <w:rFonts w:ascii="Arial" w:hAnsi="Arial" w:cs="Arial"/>
-        </w:rPr>
-        <w:t xml:space="preserve"> e o </w:t>
-      </w:r>
-      <w:proofErr w:type="spellStart"/>
-      <w:r>
-        <w:rPr>
-          <w:rFonts w:ascii="Arial" w:hAnsi="Arial" w:cs="Arial"/>
-          <w:i/>
-          <w:iCs/>
-        </w:rPr>
-        <w:t>VirtualBox</w:t>
-      </w:r>
-      <w:proofErr w:type="spellEnd"/>
-      <w:r>
-        <w:rPr>
-          <w:rFonts w:ascii="Arial" w:hAnsi="Arial" w:cs="Arial"/>
-        </w:rPr>
-        <w:t xml:space="preserve"> usam a estratégia de virtualização total, com a diferença que o VMware é totalmente gratuito e oferece uma </w:t>
-      </w:r>
-      <w:proofErr w:type="spellStart"/>
-      <w:r>
-        <w:rPr>
-          <w:rFonts w:ascii="Arial" w:hAnsi="Arial" w:cs="Arial"/>
-        </w:rPr>
-        <w:t>infra-estrutura</w:t>
-      </w:r>
-      <w:proofErr w:type="spellEnd"/>
-      <w:r>
-        <w:rPr>
-          <w:rFonts w:ascii="Arial" w:hAnsi="Arial" w:cs="Arial"/>
-        </w:rPr>
-        <w:t xml:space="preserve"> completa, enquanto o </w:t>
-      </w:r>
-      <w:proofErr w:type="spellStart"/>
-      <w:r>
-        <w:rPr>
-          <w:rFonts w:ascii="Arial" w:hAnsi="Arial" w:cs="Arial"/>
-        </w:rPr>
-        <w:t>Virtualbox</w:t>
-      </w:r>
-      <w:proofErr w:type="spellEnd"/>
-      <w:r>
-        <w:rPr>
-          <w:rFonts w:ascii="Arial" w:hAnsi="Arial" w:cs="Arial"/>
-        </w:rPr>
-        <w:t xml:space="preserve"> executa as instruções do usuário nativamente no processador e possui uma versão paga. O </w:t>
-      </w:r>
-      <w:proofErr w:type="spellStart"/>
-      <w:r>
-        <w:rPr>
-          <w:rFonts w:ascii="Arial" w:hAnsi="Arial" w:cs="Arial"/>
-        </w:rPr>
-        <w:t>VirtualBox</w:t>
-      </w:r>
-      <w:proofErr w:type="spellEnd"/>
-      <w:r>
-        <w:rPr>
-          <w:rFonts w:ascii="Arial" w:hAnsi="Arial" w:cs="Arial"/>
-        </w:rPr>
-        <w:t xml:space="preserve"> é compatível com mais sistemas </w:t>
-      </w:r>
-      <w:r>
-        <w:rPr>
-          <w:rFonts w:ascii="Arial" w:hAnsi="Arial" w:cs="Arial"/>
-        </w:rPr>
-        <w:lastRenderedPageBreak/>
-        <w:t>operacionais, sejam de 32 ou 64 bits, e possui mais similaridade com sistemas que seguem o padrão Unix</w:t>
+      <w:r>
+        <w:rPr>
+          <w:rFonts w:ascii="Arial" w:hAnsi="Arial" w:cs="Arial"/>
+        </w:rPr>
+        <w:t xml:space="preserve"> usam a estratégia de virtualização total, com a diferença que o VMware é totalmente gratuito e oferece uma infra-estrutura completa, enquanto o Virtualbox executa as instruções do usuário nativamente no processador e possui uma versão paga. O VirtualBox é compatível com mais sistemas operacionais, sejam de 32 ou 64 bits, e possui mais similaridade com sistemas que seguem o padrão Unix</w:t>
       </w:r>
       <w:r>
         <w:rPr>
@@ -1147,21 +926,7 @@
         <w:rPr>
           <w:rFonts w:ascii="Arial" w:hAnsi="Arial" w:cs="Arial"/>
         </w:rPr>
-        <w:t xml:space="preserve">Já na segunda empresa, que já fazia uso de </w:t>
-      </w:r>
-      <w:proofErr w:type="spellStart"/>
-      <w:r>
-        <w:rPr>
-          <w:rFonts w:ascii="Arial" w:hAnsi="Arial" w:cs="Arial"/>
-        </w:rPr>
-        <w:t>VMs</w:t>
-      </w:r>
-      <w:proofErr w:type="spellEnd"/>
-      <w:r>
-        <w:rPr>
-          <w:rFonts w:ascii="Arial" w:hAnsi="Arial" w:cs="Arial"/>
-        </w:rPr>
-        <w:t>, algumas mudanças pontuais foram feitas. O responsável da empresa explicou todo o sistema</w:t>
+        <w:t>Já na segunda empresa, que já fazia uso de VMs, algumas mudanças pontuais foram feitas. O responsável da empresa explicou todo o sistema</w:t>
       </w:r>
       <w:r>
         <w:rPr>
@@ -1235,21 +1000,7 @@
         <w:rPr>
           <w:rFonts w:ascii="Arial" w:hAnsi="Arial" w:cs="Arial"/>
         </w:rPr>
-        <w:t xml:space="preserve"> Como resultado, foi percebido uma diminuição dos gastos de energia, a manutenção se tornou menos frequente, a ocupação de espaço e uso de </w:t>
-      </w:r>
-      <w:proofErr w:type="spellStart"/>
-      <w:r>
-        <w:rPr>
-          <w:rFonts w:ascii="Arial" w:hAnsi="Arial" w:cs="Arial"/>
-        </w:rPr>
-        <w:t>hacks</w:t>
-      </w:r>
-      <w:proofErr w:type="spellEnd"/>
-      <w:r>
-        <w:rPr>
-          <w:rFonts w:ascii="Arial" w:hAnsi="Arial" w:cs="Arial"/>
-        </w:rPr>
-        <w:t xml:space="preserve"> diminuiu e o uso da virtualização permitiu aos funcionários testarem programas em diferentes máquinas. </w:t>
+        <w:t xml:space="preserve"> Como resultado, foi percebido uma diminuição dos gastos de energia, a manutenção se tornou menos frequente, a ocupação de espaço e uso de hacks diminuiu e o uso da virtualização permitiu aos funcionários testarem programas em diferentes máquinas. </w:t>
       </w:r>
     </w:p>
     <w:p>
@@ -1293,7 +1044,14 @@
         <w:rPr>
           <w:rFonts w:ascii="Arial" w:hAnsi="Arial" w:cs="Arial"/>
         </w:rPr>
-        <w:t xml:space="preserve">segurança de um ou vários sistemas operacionais, monitoramento de </w:t>
+        <w:t xml:space="preserve">segurança </w:t>
+      </w:r>
+      <w:r>
+        <w:rPr>
+          <w:rFonts w:ascii="Arial" w:hAnsi="Arial" w:cs="Arial"/>
+        </w:rPr>
+        <w:lastRenderedPageBreak/>
+        <w:t xml:space="preserve">de um ou vários sistemas operacionais, monitoramento de </w:t>
       </w:r>
       <w:r>
         <w:rPr>
@@ -1355,7 +1113,6 @@
           <w:b/>
           <w:bCs/>
         </w:rPr>
-        <w:lastRenderedPageBreak/>
         <w:t>REFERÊNCIAS</w:t>
       </w:r>
     </w:p>
@@ -1365,19 +1122,11 @@
           <w:rFonts w:ascii="Arial" w:hAnsi="Arial" w:cs="Arial"/>
         </w:rPr>
       </w:pPr>
-      <w:proofErr w:type="spellStart"/>
-      <w:r>
-        <w:rPr>
-          <w:rFonts w:ascii="Arial" w:hAnsi="Arial" w:cs="Arial"/>
-        </w:rPr>
-        <w:t>Maziero</w:t>
-      </w:r>
-      <w:proofErr w:type="spellEnd"/>
-      <w:r>
-        <w:rPr>
-          <w:rFonts w:ascii="Arial" w:hAnsi="Arial" w:cs="Arial"/>
-        </w:rPr>
-        <w:t>, C. A. (2013), “Virtualização: Conceitos e Aplicações em Segurança”,</w:t>
+      <w:r>
+        <w:rPr>
+          <w:rFonts w:ascii="Arial" w:hAnsi="Arial" w:cs="Arial"/>
+        </w:rPr>
+        <w:t>Maziero, C. A. (2013), “Virtualização: Conceitos e Aplicações em Segurança”,</w:t>
       </w:r>
     </w:p>
     <w:p>
@@ -1419,151 +1168,51 @@
           <w:rFonts w:ascii="Arial" w:hAnsi="Arial" w:cs="Arial"/>
         </w:rPr>
       </w:pPr>
-      <w:proofErr w:type="spellStart"/>
-      <w:r>
-        <w:rPr>
-          <w:rFonts w:ascii="Arial" w:hAnsi="Arial" w:cs="Arial"/>
-        </w:rPr>
-        <w:t>Rosemblum</w:t>
-      </w:r>
-      <w:proofErr w:type="spellEnd"/>
-      <w:r>
-        <w:rPr>
-          <w:rFonts w:ascii="Arial" w:hAnsi="Arial" w:cs="Arial"/>
-        </w:rPr>
-        <w:t xml:space="preserve"> e </w:t>
-      </w:r>
-      <w:proofErr w:type="spellStart"/>
-      <w:r>
-        <w:rPr>
-          <w:rFonts w:ascii="Arial" w:hAnsi="Arial" w:cs="Arial"/>
-        </w:rPr>
-        <w:t>Garfinkel</w:t>
-      </w:r>
-      <w:proofErr w:type="spellEnd"/>
-      <w:r>
-        <w:rPr>
-          <w:rFonts w:ascii="Arial" w:hAnsi="Arial" w:cs="Arial"/>
-        </w:rPr>
-        <w:t xml:space="preserve"> (2005), “Virtual </w:t>
-      </w:r>
-      <w:proofErr w:type="spellStart"/>
-      <w:r>
-        <w:rPr>
-          <w:rFonts w:ascii="Arial" w:hAnsi="Arial" w:cs="Arial"/>
-        </w:rPr>
-        <w:t>machine</w:t>
-      </w:r>
-      <w:proofErr w:type="spellEnd"/>
+      <w:r>
+        <w:rPr>
+          <w:rFonts w:ascii="Arial" w:hAnsi="Arial" w:cs="Arial"/>
+        </w:rPr>
+        <w:t>Rosemblum e Garfinkel (2005), “Virtual machine monitors: current tecnology and</w:t>
+      </w:r>
+    </w:p>
+    <w:p>
+      <w:pPr>
+        <w:rPr>
+          <w:rFonts w:ascii="Arial" w:hAnsi="Arial" w:cs="Arial"/>
+        </w:rPr>
+      </w:pPr>
+      <w:r>
+        <w:rPr>
+          <w:rFonts w:ascii="Arial" w:hAnsi="Arial" w:cs="Arial"/>
+        </w:rPr>
+        <w:t>future trends”, IEEE Computer Magazine, 38(5):39–47.</w:t>
+      </w:r>
+    </w:p>
+    <w:p>
+      <w:pPr>
+        <w:rPr>
+          <w:rFonts w:ascii="Arial" w:hAnsi="Arial" w:cs="Arial"/>
+        </w:rPr>
+      </w:pPr>
+    </w:p>
+    <w:p>
+      <w:pPr>
+        <w:rPr>
+          <w:rFonts w:ascii="Arial" w:hAnsi="Arial" w:cs="Arial"/>
+        </w:rPr>
+      </w:pPr>
+      <w:r>
+        <w:rPr>
+          <w:rFonts w:ascii="Arial" w:hAnsi="Arial" w:cs="Arial"/>
+        </w:rPr>
+        <w:t>Salgado, G. T. (2011), “Estudo sobre o impacto energético de máquinas virtuais em um</w:t>
+      </w:r>
       <w:r>
         <w:rPr>
           <w:rFonts w:ascii="Arial" w:hAnsi="Arial" w:cs="Arial"/>
         </w:rPr>
         <w:t xml:space="preserve"> </w:t>
       </w:r>
-      <w:proofErr w:type="spellStart"/>
-      <w:r>
-        <w:rPr>
-          <w:rFonts w:ascii="Arial" w:hAnsi="Arial" w:cs="Arial"/>
-        </w:rPr>
-        <w:t>monitors</w:t>
-      </w:r>
-      <w:proofErr w:type="spellEnd"/>
-      <w:r>
-        <w:rPr>
-          <w:rFonts w:ascii="Arial" w:hAnsi="Arial" w:cs="Arial"/>
-        </w:rPr>
-        <w:t xml:space="preserve">: </w:t>
-      </w:r>
-      <w:proofErr w:type="spellStart"/>
-      <w:r>
-        <w:rPr>
-          <w:rFonts w:ascii="Arial" w:hAnsi="Arial" w:cs="Arial"/>
-        </w:rPr>
-        <w:t>current</w:t>
-      </w:r>
-      <w:proofErr w:type="spellEnd"/>
-      <w:r>
-        <w:rPr>
-          <w:rFonts w:ascii="Arial" w:hAnsi="Arial" w:cs="Arial"/>
-        </w:rPr>
-        <w:t xml:space="preserve"> </w:t>
-      </w:r>
-      <w:proofErr w:type="spellStart"/>
-      <w:r>
-        <w:rPr>
-          <w:rFonts w:ascii="Arial" w:hAnsi="Arial" w:cs="Arial"/>
-        </w:rPr>
-        <w:t>tecnology</w:t>
-      </w:r>
-      <w:proofErr w:type="spellEnd"/>
-      <w:r>
-        <w:rPr>
-          <w:rFonts w:ascii="Arial" w:hAnsi="Arial" w:cs="Arial"/>
-        </w:rPr>
-        <w:t xml:space="preserve"> </w:t>
-      </w:r>
-      <w:proofErr w:type="spellStart"/>
-      <w:r>
-        <w:rPr>
-          <w:rFonts w:ascii="Arial" w:hAnsi="Arial" w:cs="Arial"/>
-        </w:rPr>
-        <w:t>and</w:t>
-      </w:r>
-      <w:proofErr w:type="spellEnd"/>
-    </w:p>
-    <w:p>
-      <w:pPr>
-        <w:rPr>
-          <w:rFonts w:ascii="Arial" w:hAnsi="Arial" w:cs="Arial"/>
-        </w:rPr>
-      </w:pPr>
-      <w:r>
-        <w:rPr>
-          <w:rFonts w:ascii="Arial" w:hAnsi="Arial" w:cs="Arial"/>
-        </w:rPr>
-        <w:t xml:space="preserve">future </w:t>
-      </w:r>
-      <w:proofErr w:type="spellStart"/>
-      <w:r>
-        <w:rPr>
-          <w:rFonts w:ascii="Arial" w:hAnsi="Arial" w:cs="Arial"/>
-        </w:rPr>
-        <w:t>trends</w:t>
-      </w:r>
-      <w:proofErr w:type="spellEnd"/>
-      <w:r>
-        <w:rPr>
-          <w:rFonts w:ascii="Arial" w:hAnsi="Arial" w:cs="Arial"/>
-        </w:rPr>
-        <w:t>”, IEEE Computer Magazine, 38(5):39–47.</w:t>
-      </w:r>
-    </w:p>
-    <w:p>
-      <w:pPr>
-        <w:rPr>
-          <w:rFonts w:ascii="Arial" w:hAnsi="Arial" w:cs="Arial"/>
-        </w:rPr>
-      </w:pPr>
-    </w:p>
-    <w:p>
-      <w:pPr>
-        <w:rPr>
-          <w:rFonts w:ascii="Arial" w:hAnsi="Arial" w:cs="Arial"/>
-        </w:rPr>
-      </w:pPr>
-      <w:r>
-        <w:rPr>
-          <w:rFonts w:ascii="Arial" w:hAnsi="Arial" w:cs="Arial"/>
-        </w:rPr>
-        <w:t>Salgado, G. T. (2011), “Estudo sobre o impacto energético de máquinas virtuais em um</w:t>
-      </w:r>
-      <w:r>
-        <w:rPr>
-          <w:rFonts w:ascii="Arial" w:hAnsi="Arial" w:cs="Arial"/>
-        </w:rPr>
-        <w:t xml:space="preserve"> </w:t>
-      </w:r>
       <w:r>
         <w:rPr>
           <w:rFonts w:ascii="Arial" w:hAnsi="Arial" w:cs="Arial"/>
@@ -1597,19 +1246,11 @@
           <w:rFonts w:ascii="Arial" w:hAnsi="Arial" w:cs="Arial"/>
         </w:rPr>
       </w:pPr>
-      <w:proofErr w:type="spellStart"/>
-      <w:r>
-        <w:rPr>
-          <w:rFonts w:ascii="Arial" w:hAnsi="Arial" w:cs="Arial"/>
-        </w:rPr>
-        <w:t>Tanembaum</w:t>
-      </w:r>
-      <w:proofErr w:type="spellEnd"/>
-      <w:r>
-        <w:rPr>
-          <w:rFonts w:ascii="Arial" w:hAnsi="Arial" w:cs="Arial"/>
-        </w:rPr>
-        <w:t>, A. S. (2009), “Sistemas operacionais Modernos”, São Paulo.</w:t>
+      <w:r>
+        <w:rPr>
+          <w:rFonts w:ascii="Arial" w:hAnsi="Arial" w:cs="Arial"/>
+        </w:rPr>
+        <w:t>Tanembaum, A. S. (2009), “Sistemas operacionais Modernos”, São Paulo.</w:t>
       </w:r>
     </w:p>
     <w:p>

</xml_diff>

<commit_message>
Slides Concluídos, Mais correções no resumo e adição de PDF.
</commit_message>
<xml_diff>
--- a/Resumo/Resumo - Virtualização.docx
+++ b/Resumo/Resumo - Virtualização.docx
@@ -355,7 +355,77 @@
         </w:rPr>
         <w:lastRenderedPageBreak/>
         <w:tab/>
-        <w:t>Este documento se destina a descrever o artigo “Virtualização – Conceitos e Aplicações” escrito por Eliésio Parkuts, Saulo Muzzolon Dufech e Regiane Orlovski.</w:t>
+        <w:t xml:space="preserve">Este documento se destina a descrever o artigo “Virtualização – Conceitos e Aplicações” escrito por </w:t>
+      </w:r>
+      <w:proofErr w:type="spellStart"/>
+      <w:r>
+        <w:rPr>
+          <w:rFonts w:ascii="Arial" w:eastAsia="Arial" w:hAnsi="Arial" w:cs="Arial"/>
+        </w:rPr>
+        <w:t>Eliésio</w:t>
+      </w:r>
+      <w:proofErr w:type="spellEnd"/>
+      <w:r>
+        <w:rPr>
+          <w:rFonts w:ascii="Arial" w:eastAsia="Arial" w:hAnsi="Arial" w:cs="Arial"/>
+        </w:rPr>
+        <w:t xml:space="preserve"> </w:t>
+      </w:r>
+      <w:proofErr w:type="spellStart"/>
+      <w:r>
+        <w:rPr>
+          <w:rFonts w:ascii="Arial" w:eastAsia="Arial" w:hAnsi="Arial" w:cs="Arial"/>
+        </w:rPr>
+        <w:t>Parkuts</w:t>
+      </w:r>
+      <w:proofErr w:type="spellEnd"/>
+      <w:r>
+        <w:rPr>
+          <w:rFonts w:ascii="Arial" w:eastAsia="Arial" w:hAnsi="Arial" w:cs="Arial"/>
+        </w:rPr>
+        <w:t xml:space="preserve">, Saulo </w:t>
+      </w:r>
+      <w:proofErr w:type="spellStart"/>
+      <w:r>
+        <w:rPr>
+          <w:rFonts w:ascii="Arial" w:eastAsia="Arial" w:hAnsi="Arial" w:cs="Arial"/>
+        </w:rPr>
+        <w:t>Muzzolon</w:t>
+      </w:r>
+      <w:proofErr w:type="spellEnd"/>
+      <w:r>
+        <w:rPr>
+          <w:rFonts w:ascii="Arial" w:eastAsia="Arial" w:hAnsi="Arial" w:cs="Arial"/>
+        </w:rPr>
+        <w:t xml:space="preserve"> </w:t>
+      </w:r>
+      <w:proofErr w:type="spellStart"/>
+      <w:r>
+        <w:rPr>
+          <w:rFonts w:ascii="Arial" w:eastAsia="Arial" w:hAnsi="Arial" w:cs="Arial"/>
+        </w:rPr>
+        <w:t>Dufech</w:t>
+      </w:r>
+      <w:proofErr w:type="spellEnd"/>
+      <w:r>
+        <w:rPr>
+          <w:rFonts w:ascii="Arial" w:eastAsia="Arial" w:hAnsi="Arial" w:cs="Arial"/>
+        </w:rPr>
+        <w:t xml:space="preserve"> e Regiane </w:t>
+      </w:r>
+      <w:proofErr w:type="spellStart"/>
+      <w:r>
+        <w:rPr>
+          <w:rFonts w:ascii="Arial" w:eastAsia="Arial" w:hAnsi="Arial" w:cs="Arial"/>
+        </w:rPr>
+        <w:t>Orlovski</w:t>
+      </w:r>
+      <w:proofErr w:type="spellEnd"/>
+      <w:r>
+        <w:rPr>
+          <w:rFonts w:ascii="Arial" w:eastAsia="Arial" w:hAnsi="Arial" w:cs="Arial"/>
+        </w:rPr>
+        <w:t>.</w:t>
       </w:r>
     </w:p>
     <w:p>
@@ -412,13 +482,29 @@
           <w:rFonts w:ascii="Arial" w:eastAsia="Arial" w:hAnsi="Arial" w:cs="Arial"/>
           <w:i/>
         </w:rPr>
-        <w:t>Virtual Machine Monitor</w:t>
-      </w:r>
+        <w:t xml:space="preserve">Virtual </w:t>
+      </w:r>
+      <w:proofErr w:type="spellStart"/>
       <w:r>
         <w:rPr>
           <w:rFonts w:ascii="Arial" w:eastAsia="Arial" w:hAnsi="Arial" w:cs="Arial"/>
           <w:i/>
         </w:rPr>
+        <w:t>Machine</w:t>
+      </w:r>
+      <w:proofErr w:type="spellEnd"/>
+      <w:r>
+        <w:rPr>
+          <w:rFonts w:ascii="Arial" w:eastAsia="Arial" w:hAnsi="Arial" w:cs="Arial"/>
+          <w:i/>
+        </w:rPr>
+        <w:t xml:space="preserve"> Monitor</w:t>
+      </w:r>
+      <w:r>
+        <w:rPr>
+          <w:rFonts w:ascii="Arial" w:eastAsia="Arial" w:hAnsi="Arial" w:cs="Arial"/>
+          <w:i/>
+        </w:rPr>
         <w:t xml:space="preserve"> </w:t>
       </w:r>
       <w:r>
@@ -450,8 +536,23 @@
         <w:rPr>
           <w:rFonts w:ascii="Arial" w:eastAsia="Arial" w:hAnsi="Arial" w:cs="Arial"/>
         </w:rPr>
-        <w:t>Segundo Maziero (2013), as interfaces em um sistema de computação são compostas por instruções, chamadas de sistema (</w:t>
-      </w:r>
+        <w:t xml:space="preserve">Segundo </w:t>
+      </w:r>
+      <w:proofErr w:type="spellStart"/>
+      <w:r>
+        <w:rPr>
+          <w:rFonts w:ascii="Arial" w:eastAsia="Arial" w:hAnsi="Arial" w:cs="Arial"/>
+        </w:rPr>
+        <w:t>Maziero</w:t>
+      </w:r>
+      <w:proofErr w:type="spellEnd"/>
+      <w:r>
+        <w:rPr>
+          <w:rFonts w:ascii="Arial" w:eastAsia="Arial" w:hAnsi="Arial" w:cs="Arial"/>
+        </w:rPr>
+        <w:t xml:space="preserve"> (2013), as interfaces em um sistema de computação são compostas por instruções, chamadas de sistema (</w:t>
+      </w:r>
+      <w:proofErr w:type="spellStart"/>
       <w:r>
         <w:rPr>
           <w:rFonts w:ascii="Arial" w:eastAsia="Arial" w:hAnsi="Arial" w:cs="Arial"/>
@@ -460,12 +561,14 @@
         </w:rPr>
         <w:t>syscalls</w:t>
       </w:r>
+      <w:proofErr w:type="spellEnd"/>
       <w:r>
         <w:rPr>
           <w:rFonts w:ascii="Arial" w:eastAsia="Arial" w:hAnsi="Arial" w:cs="Arial"/>
         </w:rPr>
         <w:t>) e chamadas de biblioteca (</w:t>
       </w:r>
+      <w:proofErr w:type="spellStart"/>
       <w:r>
         <w:rPr>
           <w:rFonts w:ascii="Arial" w:eastAsia="Arial" w:hAnsi="Arial" w:cs="Arial"/>
@@ -474,6 +577,7 @@
         </w:rPr>
         <w:t>libcalls</w:t>
       </w:r>
+      <w:proofErr w:type="spellEnd"/>
       <w:r>
         <w:rPr>
           <w:rFonts w:ascii="Arial" w:eastAsia="Arial" w:hAnsi="Arial" w:cs="Arial"/>
@@ -484,7 +588,21 @@
         <w:rPr>
           <w:rFonts w:ascii="Arial" w:eastAsia="Arial" w:hAnsi="Arial" w:cs="Arial"/>
         </w:rPr>
-        <w:t xml:space="preserve"> A VMM é responsável por criar esse ambiente de máquinas virtuais (VMs) e administrar seu acesso aos recursos da máquina física.</w:t>
+        <w:t xml:space="preserve"> A VMM é responsável por criar esse ambiente de máquinas virtuais (</w:t>
+      </w:r>
+      <w:proofErr w:type="spellStart"/>
+      <w:r>
+        <w:rPr>
+          <w:rFonts w:ascii="Arial" w:eastAsia="Arial" w:hAnsi="Arial" w:cs="Arial"/>
+        </w:rPr>
+        <w:t>VMs</w:t>
+      </w:r>
+      <w:proofErr w:type="spellEnd"/>
+      <w:r>
+        <w:rPr>
+          <w:rFonts w:ascii="Arial" w:eastAsia="Arial" w:hAnsi="Arial" w:cs="Arial"/>
+        </w:rPr>
+        <w:t>) e administrar seu acesso aos recursos da máquina física.</w:t>
       </w:r>
     </w:p>
     <w:p>
@@ -543,27 +661,58 @@
           <w:rFonts w:ascii="Arial" w:eastAsia="Arial" w:hAnsi="Arial" w:cs="Arial"/>
           <w:i/>
         </w:rPr>
-        <w:t>Virtual Machines</w:t>
-      </w:r>
+        <w:t xml:space="preserve">Virtual </w:t>
+      </w:r>
+      <w:proofErr w:type="spellStart"/>
       <w:r>
         <w:rPr>
           <w:rFonts w:ascii="Arial" w:eastAsia="Arial" w:hAnsi="Arial" w:cs="Arial"/>
           <w:i/>
         </w:rPr>
+        <w:t>Machines</w:t>
+      </w:r>
+      <w:proofErr w:type="spellEnd"/>
+      <w:r>
+        <w:rPr>
+          <w:rFonts w:ascii="Arial" w:eastAsia="Arial" w:hAnsi="Arial" w:cs="Arial"/>
+          <w:i/>
+        </w:rPr>
         <w:t xml:space="preserve"> </w:t>
       </w:r>
       <w:r>
         <w:rPr>
           <w:rFonts w:ascii="Arial" w:eastAsia="Arial" w:hAnsi="Arial" w:cs="Arial"/>
         </w:rPr>
-        <w:t xml:space="preserve">(VM), sendo que algumas VMMs vão fornecer sempre o mesmo tipo de processador, logo, sempre com o mesmo potencial, para todas as </w:t>
-      </w:r>
+        <w:t xml:space="preserve">(VM), sendo que algumas </w:t>
+      </w:r>
+      <w:proofErr w:type="spellStart"/>
+      <w:r>
+        <w:rPr>
+          <w:rFonts w:ascii="Arial" w:eastAsia="Arial" w:hAnsi="Arial" w:cs="Arial"/>
+        </w:rPr>
+        <w:t>VMMs</w:t>
+      </w:r>
+      <w:proofErr w:type="spellEnd"/>
+      <w:r>
+        <w:rPr>
+          <w:rFonts w:ascii="Arial" w:eastAsia="Arial" w:hAnsi="Arial" w:cs="Arial"/>
+        </w:rPr>
+        <w:t xml:space="preserve"> vão fornecer sempre o mesmo tipo de processador, logo, sempre com o mesmo potencial, para todas as </w:t>
+      </w:r>
+      <w:proofErr w:type="spellStart"/>
       <w:r>
         <w:rPr>
           <w:rFonts w:ascii="Arial" w:eastAsia="Arial" w:hAnsi="Arial" w:cs="Arial"/>
         </w:rPr>
         <w:lastRenderedPageBreak/>
-        <w:t>VMs. Já outras, irão fornecer diferentes potenciais de processamento dependendo do processador que a máquina física que está sendo virtualizada.</w:t>
+        <w:t>VMs</w:t>
+      </w:r>
+      <w:proofErr w:type="spellEnd"/>
+      <w:r>
+        <w:rPr>
+          <w:rFonts w:ascii="Arial" w:eastAsia="Arial" w:hAnsi="Arial" w:cs="Arial"/>
+        </w:rPr>
+        <w:t>. Já outras, irão fornecer diferentes potenciais de processamento dependendo do processador que a máquina física que está sendo virtualizada.</w:t>
       </w:r>
     </w:p>
     <w:p>
@@ -588,7 +737,20 @@
           <w:rFonts w:ascii="Arial" w:eastAsia="Arial" w:hAnsi="Arial" w:cs="Arial"/>
         </w:rPr>
         <w:tab/>
-        <w:t>Rosenblum (2004) diz que uma das propriedades de um VMM é o isolamento, citado. Essa propriedade possibilita que várias VM sejam executadas</w:t>
+      </w:r>
+      <w:proofErr w:type="spellStart"/>
+      <w:r>
+        <w:rPr>
+          <w:rFonts w:ascii="Arial" w:eastAsia="Arial" w:hAnsi="Arial" w:cs="Arial"/>
+        </w:rPr>
+        <w:t>Rosenblum</w:t>
+      </w:r>
+      <w:proofErr w:type="spellEnd"/>
+      <w:r>
+        <w:rPr>
+          <w:rFonts w:ascii="Arial" w:eastAsia="Arial" w:hAnsi="Arial" w:cs="Arial"/>
+        </w:rPr>
+        <w:t xml:space="preserve"> (2004) diz que uma das propriedades de um VMM é o isolamento, citado. Essa propriedade possibilita que várias VM sejam executadas</w:t>
       </w:r>
       <w:r>
         <w:rPr>
@@ -687,7 +849,21 @@
           <w:rFonts w:ascii="Arial" w:eastAsia="Arial" w:hAnsi="Arial" w:cs="Arial"/>
         </w:rPr>
         <w:tab/>
-        <w:t>As principais vantagens para o uso de máquinas virtuais citadas foram esse isolamento e a economia de gastos com energia, hardware e o espaço que ele ocuparia. Tanembaum (2009) cita também que elas permitem instalar sistemas operacionais mais antigos e aplicações que não possuem mais suporte.</w:t>
+        <w:t xml:space="preserve">As principais vantagens para o uso de máquinas virtuais citadas foram esse isolamento e a economia de gastos com energia, hardware e o espaço que ele ocuparia. </w:t>
+      </w:r>
+      <w:proofErr w:type="spellStart"/>
+      <w:r>
+        <w:rPr>
+          <w:rFonts w:ascii="Arial" w:eastAsia="Arial" w:hAnsi="Arial" w:cs="Arial"/>
+        </w:rPr>
+        <w:t>Tanembaum</w:t>
+      </w:r>
+      <w:proofErr w:type="spellEnd"/>
+      <w:r>
+        <w:rPr>
+          <w:rFonts w:ascii="Arial" w:eastAsia="Arial" w:hAnsi="Arial" w:cs="Arial"/>
+        </w:rPr>
+        <w:t xml:space="preserve"> (2009) cita também que elas permitem instalar sistemas operacionais mais antigos e aplicações que não possuem mais suporte.</w:t>
       </w:r>
     </w:p>
     <w:p>
@@ -748,7 +924,21 @@
         <w:rPr>
           <w:rFonts w:ascii="Arial" w:eastAsia="Arial" w:hAnsi="Arial" w:cs="Arial"/>
         </w:rPr>
-        <w:t xml:space="preserve">podem ser classificadas em Virtualização de recursos e virtualização completa. Na primeira, apenas instruções privilegiadas são virtualizadas, e na virtualização completa toda uma estrutura de hardware é virtualizada. Há ainda a paravirtualização, que segundo Matos (2008), chama o VMM só para executar instruções que alterem o estado do sistema. Os softwares que foram estudados foram o </w:t>
+        <w:t xml:space="preserve">podem ser classificadas em Virtualização de recursos e virtualização completa. Na primeira, apenas instruções privilegiadas são virtualizadas, e na virtualização completa toda uma estrutura de hardware é virtualizada. Há ainda a </w:t>
+      </w:r>
+      <w:proofErr w:type="spellStart"/>
+      <w:r>
+        <w:rPr>
+          <w:rFonts w:ascii="Arial" w:eastAsia="Arial" w:hAnsi="Arial" w:cs="Arial"/>
+        </w:rPr>
+        <w:t>paravirtualização</w:t>
+      </w:r>
+      <w:proofErr w:type="spellEnd"/>
+      <w:r>
+        <w:rPr>
+          <w:rFonts w:ascii="Arial" w:eastAsia="Arial" w:hAnsi="Arial" w:cs="Arial"/>
+        </w:rPr>
+        <w:t xml:space="preserve">, que segundo Matos (2008), chama o VMM só para executar instruções que alterem o estado do sistema. Os softwares que foram estudados foram o </w:t>
       </w:r>
       <w:r>
         <w:rPr>
@@ -764,13 +954,23 @@
         </w:rPr>
         <w:t xml:space="preserve"> e o </w:t>
       </w:r>
+      <w:proofErr w:type="spellStart"/>
       <w:r>
         <w:rPr>
           <w:rFonts w:ascii="Arial" w:eastAsia="Arial" w:hAnsi="Arial" w:cs="Arial"/>
           <w:i/>
           <w:iCs/>
         </w:rPr>
-        <w:t>VirtualBox.</w:t>
+        <w:t>VirtualBox</w:t>
+      </w:r>
+      <w:proofErr w:type="spellEnd"/>
+      <w:r>
+        <w:rPr>
+          <w:rFonts w:ascii="Arial" w:eastAsia="Arial" w:hAnsi="Arial" w:cs="Arial"/>
+          <w:i/>
+          <w:iCs/>
+        </w:rPr>
+        <w:t>.</w:t>
       </w:r>
     </w:p>
     <w:p>
@@ -814,6 +1014,7 @@
         </w:rPr>
         <w:t xml:space="preserve"> e o </w:t>
       </w:r>
+      <w:proofErr w:type="spellStart"/>
       <w:r>
         <w:rPr>
           <w:rFonts w:ascii="Arial" w:hAnsi="Arial" w:cs="Arial"/>
@@ -822,11 +1023,40 @@
         </w:rPr>
         <w:t>VirtualBox</w:t>
       </w:r>
-      <w:r>
-        <w:rPr>
-          <w:rFonts w:ascii="Arial" w:hAnsi="Arial" w:cs="Arial"/>
-        </w:rPr>
-        <w:t xml:space="preserve"> usam a estratégia de virtualização total, com a diferença que o VMware é totalmente gratuito e oferece uma infra-estrutura completa, enquanto o Virtualbox executa as instruções do usuário nativamente no processador e possui uma versão paga. O VirtualBox é compatível com mais sistemas operacionais, sejam de 32 ou 64 bits, e possui mais similaridade com sistemas que seguem o padrão Unix</w:t>
+      <w:proofErr w:type="spellEnd"/>
+      <w:r>
+        <w:rPr>
+          <w:rFonts w:ascii="Arial" w:hAnsi="Arial" w:cs="Arial"/>
+        </w:rPr>
+        <w:t xml:space="preserve"> usam a estratégia de virtualização total, com a diferença que o VMware é totalmente gratuito e oferece uma infraestrutura completa, enquanto o </w:t>
+      </w:r>
+      <w:proofErr w:type="spellStart"/>
+      <w:r>
+        <w:rPr>
+          <w:rFonts w:ascii="Arial" w:hAnsi="Arial" w:cs="Arial"/>
+        </w:rPr>
+        <w:t>Virtualbox</w:t>
+      </w:r>
+      <w:proofErr w:type="spellEnd"/>
+      <w:r>
+        <w:rPr>
+          <w:rFonts w:ascii="Arial" w:hAnsi="Arial" w:cs="Arial"/>
+        </w:rPr>
+        <w:t xml:space="preserve"> executa as instruções do usuário nativamente no processador e possui uma versão paga. O </w:t>
+      </w:r>
+      <w:proofErr w:type="spellStart"/>
+      <w:r>
+        <w:rPr>
+          <w:rFonts w:ascii="Arial" w:hAnsi="Arial" w:cs="Arial"/>
+        </w:rPr>
+        <w:t>VirtualBox</w:t>
+      </w:r>
+      <w:proofErr w:type="spellEnd"/>
+      <w:r>
+        <w:rPr>
+          <w:rFonts w:ascii="Arial" w:hAnsi="Arial" w:cs="Arial"/>
+        </w:rPr>
+        <w:t xml:space="preserve"> é compatível com mais sistemas operacionais, sejam de 32 ou 64 bits, e possui mais similaridade com sistemas que seguem o padrão Unix</w:t>
       </w:r>
       <w:r>
         <w:rPr>
@@ -926,7 +1156,21 @@
         <w:rPr>
           <w:rFonts w:ascii="Arial" w:hAnsi="Arial" w:cs="Arial"/>
         </w:rPr>
-        <w:t>Já na segunda empresa, que já fazia uso de VMs, algumas mudanças pontuais foram feitas. O responsável da empresa explicou todo o sistema</w:t>
+        <w:t xml:space="preserve">Já na segunda empresa, que já fazia uso de </w:t>
+      </w:r>
+      <w:proofErr w:type="spellStart"/>
+      <w:r>
+        <w:rPr>
+          <w:rFonts w:ascii="Arial" w:hAnsi="Arial" w:cs="Arial"/>
+        </w:rPr>
+        <w:t>VMs</w:t>
+      </w:r>
+      <w:proofErr w:type="spellEnd"/>
+      <w:r>
+        <w:rPr>
+          <w:rFonts w:ascii="Arial" w:hAnsi="Arial" w:cs="Arial"/>
+        </w:rPr>
+        <w:t>, algumas mudanças pontuais foram feitas. O responsável da empresa explicou todo o sistema</w:t>
       </w:r>
       <w:r>
         <w:rPr>
@@ -1000,7 +1244,21 @@
         <w:rPr>
           <w:rFonts w:ascii="Arial" w:hAnsi="Arial" w:cs="Arial"/>
         </w:rPr>
-        <w:t xml:space="preserve"> Como resultado, foi percebido uma diminuição dos gastos de energia, a manutenção se tornou menos frequente, a ocupação de espaço e uso de hacks diminuiu e o uso da virtualização permitiu aos funcionários testarem programas em diferentes máquinas. </w:t>
+        <w:t xml:space="preserve"> Como resultado, foi percebido uma diminuição dos gastos de energia, a manutenção se tornou menos frequente, a ocupação de espaço e uso de </w:t>
+      </w:r>
+      <w:proofErr w:type="spellStart"/>
+      <w:r>
+        <w:rPr>
+          <w:rFonts w:ascii="Arial" w:hAnsi="Arial" w:cs="Arial"/>
+        </w:rPr>
+        <w:t>hacks</w:t>
+      </w:r>
+      <w:proofErr w:type="spellEnd"/>
+      <w:r>
+        <w:rPr>
+          <w:rFonts w:ascii="Arial" w:hAnsi="Arial" w:cs="Arial"/>
+        </w:rPr>
+        <w:t xml:space="preserve"> diminuiu e o uso da virtualização permitiu aos funcionários testarem programas em diferentes máquinas. </w:t>
       </w:r>
     </w:p>
     <w:p>
@@ -1122,11 +1380,19 @@
           <w:rFonts w:ascii="Arial" w:hAnsi="Arial" w:cs="Arial"/>
         </w:rPr>
       </w:pPr>
-      <w:r>
-        <w:rPr>
-          <w:rFonts w:ascii="Arial" w:hAnsi="Arial" w:cs="Arial"/>
-        </w:rPr>
-        <w:t>Maziero, C. A. (2013), “Virtualização: Conceitos e Aplicações em Segurança”,</w:t>
+      <w:proofErr w:type="spellStart"/>
+      <w:r>
+        <w:rPr>
+          <w:rFonts w:ascii="Arial" w:hAnsi="Arial" w:cs="Arial"/>
+        </w:rPr>
+        <w:t>Maziero</w:t>
+      </w:r>
+      <w:proofErr w:type="spellEnd"/>
+      <w:r>
+        <w:rPr>
+          <w:rFonts w:ascii="Arial" w:hAnsi="Arial" w:cs="Arial"/>
+        </w:rPr>
+        <w:t>, C. A. (2013), “Virtualização: Conceitos e Aplicações em Segurança”,</w:t>
       </w:r>
     </w:p>
     <w:p>
@@ -1168,24 +1434,124 @@
           <w:rFonts w:ascii="Arial" w:hAnsi="Arial" w:cs="Arial"/>
         </w:rPr>
       </w:pPr>
-      <w:r>
-        <w:rPr>
-          <w:rFonts w:ascii="Arial" w:hAnsi="Arial" w:cs="Arial"/>
-        </w:rPr>
-        <w:t>Rosemblum e Garfinkel (2005), “Virtual machine monitors: current tecnology and</w:t>
-      </w:r>
-    </w:p>
-    <w:p>
-      <w:pPr>
-        <w:rPr>
-          <w:rFonts w:ascii="Arial" w:hAnsi="Arial" w:cs="Arial"/>
-        </w:rPr>
-      </w:pPr>
-      <w:r>
-        <w:rPr>
-          <w:rFonts w:ascii="Arial" w:hAnsi="Arial" w:cs="Arial"/>
-        </w:rPr>
-        <w:t>future trends”, IEEE Computer Magazine, 38(5):39–47.</w:t>
+      <w:proofErr w:type="spellStart"/>
+      <w:r>
+        <w:rPr>
+          <w:rFonts w:ascii="Arial" w:hAnsi="Arial" w:cs="Arial"/>
+        </w:rPr>
+        <w:t>Rosemblum</w:t>
+      </w:r>
+      <w:proofErr w:type="spellEnd"/>
+      <w:r>
+        <w:rPr>
+          <w:rFonts w:ascii="Arial" w:hAnsi="Arial" w:cs="Arial"/>
+        </w:rPr>
+        <w:t xml:space="preserve"> e </w:t>
+      </w:r>
+      <w:proofErr w:type="spellStart"/>
+      <w:r>
+        <w:rPr>
+          <w:rFonts w:ascii="Arial" w:hAnsi="Arial" w:cs="Arial"/>
+        </w:rPr>
+        <w:t>Garfinkel</w:t>
+      </w:r>
+      <w:proofErr w:type="spellEnd"/>
+      <w:r>
+        <w:rPr>
+          <w:rFonts w:ascii="Arial" w:hAnsi="Arial" w:cs="Arial"/>
+        </w:rPr>
+        <w:t xml:space="preserve"> (2005), “Virtual </w:t>
+      </w:r>
+      <w:proofErr w:type="spellStart"/>
+      <w:r>
+        <w:rPr>
+          <w:rFonts w:ascii="Arial" w:hAnsi="Arial" w:cs="Arial"/>
+        </w:rPr>
+        <w:t>machine</w:t>
+      </w:r>
+      <w:proofErr w:type="spellEnd"/>
+      <w:r>
+        <w:rPr>
+          <w:rFonts w:ascii="Arial" w:hAnsi="Arial" w:cs="Arial"/>
+        </w:rPr>
+        <w:t xml:space="preserve"> </w:t>
+      </w:r>
+      <w:proofErr w:type="spellStart"/>
+      <w:r>
+        <w:rPr>
+          <w:rFonts w:ascii="Arial" w:hAnsi="Arial" w:cs="Arial"/>
+        </w:rPr>
+        <w:t>monitors</w:t>
+      </w:r>
+      <w:proofErr w:type="spellEnd"/>
+      <w:r>
+        <w:rPr>
+          <w:rFonts w:ascii="Arial" w:hAnsi="Arial" w:cs="Arial"/>
+        </w:rPr>
+        <w:t xml:space="preserve">: </w:t>
+      </w:r>
+      <w:proofErr w:type="spellStart"/>
+      <w:r>
+        <w:rPr>
+          <w:rFonts w:ascii="Arial" w:hAnsi="Arial" w:cs="Arial"/>
+        </w:rPr>
+        <w:t>current</w:t>
+      </w:r>
+      <w:proofErr w:type="spellEnd"/>
+      <w:r>
+        <w:rPr>
+          <w:rFonts w:ascii="Arial" w:hAnsi="Arial" w:cs="Arial"/>
+        </w:rPr>
+        <w:t xml:space="preserve"> </w:t>
+      </w:r>
+      <w:proofErr w:type="spellStart"/>
+      <w:r>
+        <w:rPr>
+          <w:rFonts w:ascii="Arial" w:hAnsi="Arial" w:cs="Arial"/>
+        </w:rPr>
+        <w:t>tecnology</w:t>
+      </w:r>
+      <w:proofErr w:type="spellEnd"/>
+      <w:r>
+        <w:rPr>
+          <w:rFonts w:ascii="Arial" w:hAnsi="Arial" w:cs="Arial"/>
+        </w:rPr>
+        <w:t xml:space="preserve"> </w:t>
+      </w:r>
+      <w:proofErr w:type="spellStart"/>
+      <w:r>
+        <w:rPr>
+          <w:rFonts w:ascii="Arial" w:hAnsi="Arial" w:cs="Arial"/>
+        </w:rPr>
+        <w:t>and</w:t>
+      </w:r>
+      <w:proofErr w:type="spellEnd"/>
+    </w:p>
+    <w:p>
+      <w:pPr>
+        <w:rPr>
+          <w:rFonts w:ascii="Arial" w:hAnsi="Arial" w:cs="Arial"/>
+        </w:rPr>
+      </w:pPr>
+      <w:r>
+        <w:rPr>
+          <w:rFonts w:ascii="Arial" w:hAnsi="Arial" w:cs="Arial"/>
+        </w:rPr>
+        <w:t xml:space="preserve">future </w:t>
+      </w:r>
+      <w:proofErr w:type="spellStart"/>
+      <w:r>
+        <w:rPr>
+          <w:rFonts w:ascii="Arial" w:hAnsi="Arial" w:cs="Arial"/>
+        </w:rPr>
+        <w:t>trends</w:t>
+      </w:r>
+      <w:proofErr w:type="spellEnd"/>
+      <w:r>
+        <w:rPr>
+          <w:rFonts w:ascii="Arial" w:hAnsi="Arial" w:cs="Arial"/>
+        </w:rPr>
+        <w:t>”, IEEE Computer Magazine, 38(5):39–47.</w:t>
       </w:r>
     </w:p>
     <w:p>
@@ -1246,11 +1612,19 @@
           <w:rFonts w:ascii="Arial" w:hAnsi="Arial" w:cs="Arial"/>
         </w:rPr>
       </w:pPr>
-      <w:r>
-        <w:rPr>
-          <w:rFonts w:ascii="Arial" w:hAnsi="Arial" w:cs="Arial"/>
-        </w:rPr>
-        <w:t>Tanembaum, A. S. (2009), “Sistemas operacionais Modernos”, São Paulo.</w:t>
+      <w:proofErr w:type="spellStart"/>
+      <w:r>
+        <w:rPr>
+          <w:rFonts w:ascii="Arial" w:hAnsi="Arial" w:cs="Arial"/>
+        </w:rPr>
+        <w:t>Tanembaum</w:t>
+      </w:r>
+      <w:proofErr w:type="spellEnd"/>
+      <w:r>
+        <w:rPr>
+          <w:rFonts w:ascii="Arial" w:hAnsi="Arial" w:cs="Arial"/>
+        </w:rPr>
+        <w:t>, A. S. (2009), “Sistemas operacionais Modernos”, São Paulo.</w:t>
       </w:r>
     </w:p>
     <w:p>

</xml_diff>